<commit_message>
add baptism follow-up notice
</commit_message>
<xml_diff>
--- a/FutureGroupGuides/The Fire - Week 1.docx
+++ b/FutureGroupGuides/The Fire - Week 1.docx
@@ -148,7 +148,7 @@
     </w:p>
     <w:p>
       <w:pPr>
-        <w:spacing w:before="240" w:after="240" w:line="331" w:lineRule="auto"/>
+        <w:spacing w:before="240" w:line="331" w:lineRule="auto"/>
         <w:ind w:left="360" w:hanging="360"/>
         <w:rPr>
           <w:b/>
@@ -205,7 +205,7 @@
     </w:p>
     <w:p>
       <w:pPr>
-        <w:spacing w:before="240" w:after="240" w:line="331" w:lineRule="auto"/>
+        <w:spacing w:before="240" w:line="331" w:lineRule="auto"/>
         <w:ind w:left="360" w:hanging="360"/>
         <w:rPr>
           <w:b/>
@@ -228,7 +228,7 @@
           <w:ilvl w:val="0"/>
           <w:numId w:val="3"/>
         </w:numPr>
-        <w:spacing w:before="240" w:after="240"/>
+        <w:spacing w:after="240"/>
         <w:ind w:left="360"/>
       </w:pPr>
       <w:r>
@@ -236,14 +236,7 @@
           <w:sz w:val="20"/>
           <w:szCs w:val="20"/>
         </w:rPr>
-        <w:t>Have you ever seen a restoration take place? With a car, friend situation, family relationship, e</w:t>
-      </w:r>
-      <w:r>
-        <w:rPr>
-          <w:sz w:val="20"/>
-          <w:szCs w:val="20"/>
-        </w:rPr>
-        <w:t>t</w:t>
+        <w:t>Have you ever seen a restoration take place? With a car, friend situation, family relationship, et</w:t>
       </w:r>
       <w:r>
         <w:rPr>
@@ -257,19 +250,12 @@
           <w:sz w:val="20"/>
           <w:szCs w:val="20"/>
         </w:rPr>
-        <w:t>. What did it look like before the restoration and</w:t>
-      </w:r>
-      <w:r>
-        <w:rPr>
-          <w:sz w:val="20"/>
-          <w:szCs w:val="20"/>
-        </w:rPr>
-        <w:t xml:space="preserve"> then what did it look like after the restoration?</w:t>
-      </w:r>
-    </w:p>
-    <w:p>
-      <w:pPr>
-        <w:spacing w:before="240" w:after="240" w:line="331" w:lineRule="auto"/>
+        <w:t>. What did it look like before the restoration and then what did it look like after the restoration?</w:t>
+      </w:r>
+    </w:p>
+    <w:p>
+      <w:pPr>
+        <w:spacing w:before="240" w:line="331" w:lineRule="auto"/>
         <w:ind w:left="360" w:hanging="360"/>
         <w:rPr>
           <w:sz w:val="20"/>
@@ -336,14 +322,7 @@
           <w:sz w:val="20"/>
           <w:szCs w:val="20"/>
         </w:rPr>
-        <w:t xml:space="preserve">This is what the Sovereign Lord says: Look! I am going to </w:t>
-      </w:r>
-      <w:r>
-        <w:rPr>
-          <w:sz w:val="20"/>
-          <w:szCs w:val="20"/>
-        </w:rPr>
-        <w:t xml:space="preserve">put breath into you and make you live again! </w:t>
+        <w:t xml:space="preserve">This is what the Sovereign Lord says: Look! I am going to put breath into you and make you live again! </w:t>
       </w:r>
       <w:r>
         <w:rPr>
@@ -383,7 +362,7 @@
     </w:p>
     <w:p>
       <w:pPr>
-        <w:spacing w:before="240" w:after="240" w:line="331" w:lineRule="auto"/>
+        <w:spacing w:before="240" w:line="331" w:lineRule="auto"/>
         <w:rPr>
           <w:sz w:val="20"/>
           <w:szCs w:val="20"/>
@@ -395,32 +374,7 @@
           <w:sz w:val="20"/>
           <w:szCs w:val="20"/>
         </w:rPr>
-        <w:t>DISCU</w:t>
-      </w:r>
-      <w:r>
-        <w:rPr>
-          <w:b/>
-          <w:sz w:val="20"/>
-          <w:szCs w:val="20"/>
-        </w:rPr>
-        <w:t>SSION QUESTIONS</w:t>
-      </w:r>
-    </w:p>
-    <w:p>
-      <w:pPr>
-        <w:numPr>
-          <w:ilvl w:val="0"/>
-          <w:numId w:val="5"/>
-        </w:numPr>
-        <w:spacing w:before="240"/>
-        <w:ind w:left="360"/>
-      </w:pPr>
-      <w:r>
-        <w:rPr>
-          <w:sz w:val="20"/>
-          <w:szCs w:val="20"/>
-        </w:rPr>
-        <w:t xml:space="preserve">How often do you find yourself wondering if your friendships or family relationships can be restored or revived? </w:t>
+        <w:t>DISCUSSION QUESTIONS</w:t>
       </w:r>
     </w:p>
     <w:p>
@@ -430,17 +384,13 @@
           <w:numId w:val="5"/>
         </w:numPr>
         <w:ind w:left="360"/>
-        <w:rPr>
-          <w:sz w:val="20"/>
-          <w:szCs w:val="20"/>
-        </w:rPr>
-      </w:pPr>
-      <w:r>
-        <w:rPr>
-          <w:sz w:val="20"/>
-          <w:szCs w:val="20"/>
-        </w:rPr>
-        <w:t xml:space="preserve">Does wondering about these specific situations in your life make you feel hopeless? How come? </w:t>
+      </w:pPr>
+      <w:r>
+        <w:rPr>
+          <w:sz w:val="20"/>
+          <w:szCs w:val="20"/>
+        </w:rPr>
+        <w:t xml:space="preserve">How often do you find yourself wondering if your friendships or family relationships can be restored or revived? </w:t>
       </w:r>
     </w:p>
     <w:p>
@@ -460,26 +410,32 @@
           <w:sz w:val="20"/>
           <w:szCs w:val="20"/>
         </w:rPr>
-        <w:t>If comfortable, what are some t</w:t>
-      </w:r>
-      <w:r>
-        <w:rPr>
-          <w:sz w:val="20"/>
-          <w:szCs w:val="20"/>
-        </w:rPr>
-        <w:t xml:space="preserve">hings in your life (relationships, school life, home life, physical body or mentally) </w:t>
-      </w:r>
-      <w:r>
-        <w:rPr>
-          <w:sz w:val="20"/>
-          <w:szCs w:val="20"/>
-        </w:rPr>
-        <w:t>that need revival and restoration? Why do you need that revival?</w:t>
-      </w:r>
-    </w:p>
-    <w:p>
-      <w:pPr>
-        <w:spacing w:before="240" w:after="240" w:line="331" w:lineRule="auto"/>
+        <w:t xml:space="preserve">Does wondering about these specific situations in your life make you feel hopeless? How come? </w:t>
+      </w:r>
+    </w:p>
+    <w:p>
+      <w:pPr>
+        <w:numPr>
+          <w:ilvl w:val="0"/>
+          <w:numId w:val="5"/>
+        </w:numPr>
+        <w:ind w:left="360"/>
+        <w:rPr>
+          <w:sz w:val="20"/>
+          <w:szCs w:val="20"/>
+        </w:rPr>
+      </w:pPr>
+      <w:r>
+        <w:rPr>
+          <w:sz w:val="20"/>
+          <w:szCs w:val="20"/>
+        </w:rPr>
+        <w:t>If comfortable, what are some things in your life (relationships, school life, home life, physical body or mentally) that need revival and restoration? Why do you need that revival?</w:t>
+      </w:r>
+    </w:p>
+    <w:p>
+      <w:pPr>
+        <w:spacing w:before="240" w:line="331" w:lineRule="auto"/>
         <w:ind w:left="360" w:hanging="360"/>
         <w:rPr>
           <w:b/>
@@ -498,25 +454,18 @@
     </w:p>
     <w:p>
       <w:pPr>
-        <w:spacing w:before="240" w:after="240" w:line="331" w:lineRule="auto"/>
-        <w:rPr>
-          <w:sz w:val="20"/>
-          <w:szCs w:val="20"/>
-        </w:rPr>
-      </w:pPr>
-      <w:r>
-        <w:rPr>
-          <w:sz w:val="20"/>
-          <w:szCs w:val="20"/>
-        </w:rPr>
-        <w:t>We want students to walk away with 1 or 2 things they are going to do SOON to apply wha</w:t>
-      </w:r>
-      <w:r>
-        <w:rPr>
-          <w:sz w:val="20"/>
-          <w:szCs w:val="20"/>
-        </w:rPr>
-        <w:t>t they</w:t>
+        <w:spacing w:line="331" w:lineRule="auto"/>
+        <w:rPr>
+          <w:sz w:val="20"/>
+          <w:szCs w:val="20"/>
+        </w:rPr>
+      </w:pPr>
+      <w:r>
+        <w:rPr>
+          <w:sz w:val="20"/>
+          <w:szCs w:val="20"/>
+        </w:rPr>
+        <w:t>We want students to walk away with 1 or 2 things they are going to do SOON to apply what they</w:t>
       </w:r>
       <w:r>
         <w:rPr>
@@ -550,14 +499,7 @@
           <w:sz w:val="20"/>
           <w:szCs w:val="20"/>
         </w:rPr>
-        <w:t>What are some ways this week that you can help God be the natural solution while He takes care of the supernatural? Tell them that God wants to use them to speak his words over the broken situations around them and then God will take ca</w:t>
-      </w:r>
-      <w:r>
-        <w:rPr>
-          <w:sz w:val="20"/>
-          <w:szCs w:val="20"/>
-        </w:rPr>
-        <w:t>re of the rest.</w:t>
+        <w:t>What are some ways this week that you can help God be the natural solution while He takes care of the supernatural? Tell them that God wants to use them to speak his words over the broken situations around them and then God will take care of the rest.</w:t>
       </w:r>
     </w:p>
     <w:p>
@@ -577,12 +519,139 @@
           <w:sz w:val="20"/>
           <w:szCs w:val="20"/>
         </w:rPr>
-        <w:t xml:space="preserve">How can you bring restoration in your own life this week?    </w:t>
-      </w:r>
-    </w:p>
-    <w:p>
-      <w:pPr>
-        <w:spacing w:before="240" w:after="240" w:line="331" w:lineRule="auto"/>
+        <w:t>How can you bring restoration in your own life this week?</w:t>
+      </w:r>
+    </w:p>
+    <w:p>
+      <w:pPr>
+        <w:rPr>
+          <w:sz w:val="20"/>
+          <w:szCs w:val="20"/>
+        </w:rPr>
+      </w:pPr>
+    </w:p>
+    <w:p>
+      <w:pPr>
+        <w:rPr>
+          <w:sz w:val="20"/>
+          <w:szCs w:val="20"/>
+        </w:rPr>
+      </w:pPr>
+      <w:r>
+        <w:rPr>
+          <w:b/>
+          <w:bCs/>
+          <w:sz w:val="20"/>
+          <w:szCs w:val="20"/>
+        </w:rPr>
+        <w:t>BAPTISM FOLLOW-UP</w:t>
+      </w:r>
+    </w:p>
+    <w:p>
+      <w:pPr>
+        <w:pStyle w:val="ListParagraph"/>
+        <w:numPr>
+          <w:ilvl w:val="0"/>
+          <w:numId w:val="7"/>
+        </w:numPr>
+        <w:rPr>
+          <w:sz w:val="20"/>
+          <w:szCs w:val="20"/>
+        </w:rPr>
+      </w:pPr>
+      <w:r>
+        <w:rPr>
+          <w:sz w:val="20"/>
+          <w:szCs w:val="20"/>
+        </w:rPr>
+        <w:t xml:space="preserve">Did you </w:t>
+      </w:r>
+      <w:proofErr w:type="gramStart"/>
+      <w:r>
+        <w:rPr>
+          <w:sz w:val="20"/>
+          <w:szCs w:val="20"/>
+        </w:rPr>
+        <w:t>make a decision</w:t>
+      </w:r>
+      <w:proofErr w:type="gramEnd"/>
+      <w:r>
+        <w:rPr>
+          <w:sz w:val="20"/>
+          <w:szCs w:val="20"/>
+        </w:rPr>
+        <w:t xml:space="preserve"> to follow Jesus for the first time at Fusion? Or maybe even tonight?</w:t>
+      </w:r>
+    </w:p>
+    <w:p>
+      <w:pPr>
+        <w:pStyle w:val="ListParagraph"/>
+        <w:numPr>
+          <w:ilvl w:val="0"/>
+          <w:numId w:val="7"/>
+        </w:numPr>
+        <w:spacing w:after="120"/>
+        <w:rPr>
+          <w:sz w:val="20"/>
+          <w:szCs w:val="20"/>
+        </w:rPr>
+      </w:pPr>
+      <w:r>
+        <w:rPr>
+          <w:sz w:val="20"/>
+          <w:szCs w:val="20"/>
+        </w:rPr>
+        <w:t>Have you made that decision</w:t>
+      </w:r>
+      <w:r>
+        <w:rPr>
+          <w:sz w:val="20"/>
+          <w:szCs w:val="20"/>
+        </w:rPr>
+        <w:t xml:space="preserve"> at sometime</w:t>
+      </w:r>
+      <w:bookmarkStart w:id="0" w:name="_GoBack"/>
+      <w:bookmarkEnd w:id="0"/>
+      <w:r>
+        <w:rPr>
+          <w:sz w:val="20"/>
+          <w:szCs w:val="20"/>
+        </w:rPr>
+        <w:t xml:space="preserve"> in the past but you've never gone public by being baptized?</w:t>
+      </w:r>
+    </w:p>
+    <w:p>
+      <w:pPr>
+        <w:rPr>
+          <w:sz w:val="20"/>
+          <w:szCs w:val="20"/>
+        </w:rPr>
+      </w:pPr>
+      <w:r>
+        <w:rPr>
+          <w:sz w:val="20"/>
+          <w:szCs w:val="20"/>
+        </w:rPr>
+        <w:t>Baptism is our first official act of obedience as a new Christian and a super easy way to tell the world about your decision. Encourage your students to "seal the deal" and get baptized if they are a follower</w:t>
+      </w:r>
+      <w:r>
+        <w:rPr>
+          <w:sz w:val="20"/>
+          <w:szCs w:val="20"/>
+        </w:rPr>
+        <w:t xml:space="preserve"> of Jesus</w:t>
+      </w:r>
+      <w:r>
+        <w:rPr>
+          <w:sz w:val="20"/>
+          <w:szCs w:val="20"/>
+        </w:rPr>
+        <w:t>!</w:t>
+      </w:r>
+    </w:p>
+    <w:p>
+      <w:pPr>
+        <w:spacing w:before="240" w:line="331" w:lineRule="auto"/>
         <w:rPr>
           <w:b/>
           <w:sz w:val="20"/>
@@ -635,21 +704,12 @@
           <w:sz w:val="20"/>
           <w:szCs w:val="20"/>
         </w:rPr>
-        <w:t>After prayer, remind the</w:t>
-      </w:r>
-      <w:bookmarkStart w:id="0" w:name="_GoBack"/>
-      <w:bookmarkEnd w:id="0"/>
-      <w:r>
-        <w:rPr>
-          <w:sz w:val="20"/>
-          <w:szCs w:val="20"/>
-        </w:rPr>
-        <w:t>m of THE WEEKEND and any upcoming group events!</w:t>
+        <w:t>After prayer, remind them of THE WEEKEND and any upcoming group events!</w:t>
       </w:r>
     </w:p>
     <w:sectPr>
       <w:pgSz w:w="12240" w:h="15840"/>
-      <w:pgMar w:top="1080" w:right="1080" w:bottom="1080" w:left="1080" w:header="720" w:footer="720" w:gutter="0"/>
+      <w:pgMar w:top="1080" w:right="1080" w:bottom="720" w:left="1080" w:header="720" w:footer="720" w:gutter="0"/>
       <w:pgNumType w:start="1"/>
       <w:cols w:space="720"/>
       <w:docGrid w:linePitch="299"/>
@@ -1006,6 +1066,119 @@
     </w:lvl>
   </w:abstractNum>
   <w:abstractNum w:abstractNumId="3" w15:restartNumberingAfterBreak="0">
+    <w:nsid w:val="43D16391"/>
+    <w:multiLevelType w:val="hybridMultilevel"/>
+    <w:tmpl w:val="E5FECEF8"/>
+    <w:lvl w:ilvl="0" w:tplc="04090001">
+      <w:start w:val="1"/>
+      <w:numFmt w:val="bullet"/>
+      <w:lvlText w:val=""/>
+      <w:lvlJc w:val="left"/>
+      <w:pPr>
+        <w:ind w:left="360" w:hanging="360"/>
+      </w:pPr>
+      <w:rPr>
+        <w:rFonts w:ascii="Symbol" w:hAnsi="Symbol" w:hint="default"/>
+      </w:rPr>
+    </w:lvl>
+    <w:lvl w:ilvl="1" w:tplc="04090003" w:tentative="1">
+      <w:start w:val="1"/>
+      <w:numFmt w:val="bullet"/>
+      <w:lvlText w:val="o"/>
+      <w:lvlJc w:val="left"/>
+      <w:pPr>
+        <w:ind w:left="1080" w:hanging="360"/>
+      </w:pPr>
+      <w:rPr>
+        <w:rFonts w:ascii="Courier New" w:hAnsi="Courier New" w:cs="Courier New" w:hint="default"/>
+      </w:rPr>
+    </w:lvl>
+    <w:lvl w:ilvl="2" w:tplc="04090005" w:tentative="1">
+      <w:start w:val="1"/>
+      <w:numFmt w:val="bullet"/>
+      <w:lvlText w:val=""/>
+      <w:lvlJc w:val="left"/>
+      <w:pPr>
+        <w:ind w:left="1800" w:hanging="360"/>
+      </w:pPr>
+      <w:rPr>
+        <w:rFonts w:ascii="Wingdings" w:hAnsi="Wingdings" w:hint="default"/>
+      </w:rPr>
+    </w:lvl>
+    <w:lvl w:ilvl="3" w:tplc="04090001" w:tentative="1">
+      <w:start w:val="1"/>
+      <w:numFmt w:val="bullet"/>
+      <w:lvlText w:val=""/>
+      <w:lvlJc w:val="left"/>
+      <w:pPr>
+        <w:ind w:left="2520" w:hanging="360"/>
+      </w:pPr>
+      <w:rPr>
+        <w:rFonts w:ascii="Symbol" w:hAnsi="Symbol" w:hint="default"/>
+      </w:rPr>
+    </w:lvl>
+    <w:lvl w:ilvl="4" w:tplc="04090003" w:tentative="1">
+      <w:start w:val="1"/>
+      <w:numFmt w:val="bullet"/>
+      <w:lvlText w:val="o"/>
+      <w:lvlJc w:val="left"/>
+      <w:pPr>
+        <w:ind w:left="3240" w:hanging="360"/>
+      </w:pPr>
+      <w:rPr>
+        <w:rFonts w:ascii="Courier New" w:hAnsi="Courier New" w:cs="Courier New" w:hint="default"/>
+      </w:rPr>
+    </w:lvl>
+    <w:lvl w:ilvl="5" w:tplc="04090005" w:tentative="1">
+      <w:start w:val="1"/>
+      <w:numFmt w:val="bullet"/>
+      <w:lvlText w:val=""/>
+      <w:lvlJc w:val="left"/>
+      <w:pPr>
+        <w:ind w:left="3960" w:hanging="360"/>
+      </w:pPr>
+      <w:rPr>
+        <w:rFonts w:ascii="Wingdings" w:hAnsi="Wingdings" w:hint="default"/>
+      </w:rPr>
+    </w:lvl>
+    <w:lvl w:ilvl="6" w:tplc="04090001" w:tentative="1">
+      <w:start w:val="1"/>
+      <w:numFmt w:val="bullet"/>
+      <w:lvlText w:val=""/>
+      <w:lvlJc w:val="left"/>
+      <w:pPr>
+        <w:ind w:left="4680" w:hanging="360"/>
+      </w:pPr>
+      <w:rPr>
+        <w:rFonts w:ascii="Symbol" w:hAnsi="Symbol" w:hint="default"/>
+      </w:rPr>
+    </w:lvl>
+    <w:lvl w:ilvl="7" w:tplc="04090003" w:tentative="1">
+      <w:start w:val="1"/>
+      <w:numFmt w:val="bullet"/>
+      <w:lvlText w:val="o"/>
+      <w:lvlJc w:val="left"/>
+      <w:pPr>
+        <w:ind w:left="5400" w:hanging="360"/>
+      </w:pPr>
+      <w:rPr>
+        <w:rFonts w:ascii="Courier New" w:hAnsi="Courier New" w:cs="Courier New" w:hint="default"/>
+      </w:rPr>
+    </w:lvl>
+    <w:lvl w:ilvl="8" w:tplc="04090005" w:tentative="1">
+      <w:start w:val="1"/>
+      <w:numFmt w:val="bullet"/>
+      <w:lvlText w:val=""/>
+      <w:lvlJc w:val="left"/>
+      <w:pPr>
+        <w:ind w:left="6120" w:hanging="360"/>
+      </w:pPr>
+      <w:rPr>
+        <w:rFonts w:ascii="Wingdings" w:hAnsi="Wingdings" w:hint="default"/>
+      </w:rPr>
+    </w:lvl>
+  </w:abstractNum>
+  <w:abstractNum w:abstractNumId="4" w15:restartNumberingAfterBreak="0">
     <w:nsid w:val="4B250E56"/>
     <w:multiLevelType w:val="multilevel"/>
     <w:tmpl w:val="6584E772"/>
@@ -1120,7 +1293,7 @@
       </w:rPr>
     </w:lvl>
   </w:abstractNum>
-  <w:abstractNum w:abstractNumId="4" w15:restartNumberingAfterBreak="0">
+  <w:abstractNum w:abstractNumId="5" w15:restartNumberingAfterBreak="0">
     <w:nsid w:val="6C194F8B"/>
     <w:multiLevelType w:val="multilevel"/>
     <w:tmpl w:val="9E2ED97C"/>
@@ -1235,7 +1408,7 @@
       </w:rPr>
     </w:lvl>
   </w:abstractNum>
-  <w:abstractNum w:abstractNumId="5" w15:restartNumberingAfterBreak="0">
+  <w:abstractNum w:abstractNumId="6" w15:restartNumberingAfterBreak="0">
     <w:nsid w:val="7A043885"/>
     <w:multiLevelType w:val="multilevel"/>
     <w:tmpl w:val="1736C12A"/>
@@ -1349,10 +1522,10 @@
     </w:lvl>
   </w:abstractNum>
   <w:num w:numId="1">
-    <w:abstractNumId w:val="4"/>
+    <w:abstractNumId w:val="5"/>
   </w:num>
   <w:num w:numId="2">
-    <w:abstractNumId w:val="5"/>
+    <w:abstractNumId w:val="6"/>
   </w:num>
   <w:num w:numId="3">
     <w:abstractNumId w:val="1"/>
@@ -1364,6 +1537,9 @@
     <w:abstractNumId w:val="2"/>
   </w:num>
   <w:num w:numId="6">
+    <w:abstractNumId w:val="4"/>
+  </w:num>
+  <w:num w:numId="7">
     <w:abstractNumId w:val="3"/>
   </w:num>
 </w:numbering>
@@ -1941,6 +2117,17 @@
       <w:szCs w:val="30"/>
     </w:rPr>
   </w:style>
+  <w:style w:type="paragraph" w:styleId="ListParagraph">
+    <w:name w:val="List Paragraph"/>
+    <w:basedOn w:val="Normal"/>
+    <w:uiPriority w:val="34"/>
+    <w:qFormat/>
+    <w:rsid w:val="00187896"/>
+    <w:pPr>
+      <w:ind w:left="720"/>
+      <w:contextualSpacing/>
+    </w:pPr>
+  </w:style>
 </w:styles>
 </file>
 

</xml_diff>